<commit_message>
Studied about getter and setter in Python
</commit_message>
<xml_diff>
--- a/Day31-40/Day36/Day36.docx
+++ b/Day31-40/Day36/Day36.docx
@@ -208,9 +208,9 @@
       </w:pPr>
       <w:r>
         <w:drawing>
-          <wp:inline distT="0" distB="0" distL="0" distR="0" wp14:anchorId="044FA329" wp14:editId="24F46B75">
-            <wp:extent cx="4262219" cy="2501900"/>
-            <wp:effectExtent l="0" t="0" r="5080" b="0"/>
+          <wp:inline distT="0" distB="0" distL="0" distR="0" wp14:anchorId="044FA329" wp14:editId="7FE2C05D">
+            <wp:extent cx="3657600" cy="2146992"/>
+            <wp:effectExtent l="0" t="0" r="0" b="5715"/>
             <wp:docPr id="398639942" name="Picture 1"/>
             <wp:cNvGraphicFramePr>
               <a:graphicFrameLocks xmlns:a="http://schemas.openxmlformats.org/drawingml/2006/main" noChangeAspect="1"/>
@@ -231,7 +231,7 @@
                   <pic:spPr>
                     <a:xfrm>
                       <a:off x="0" y="0"/>
-                      <a:ext cx="4265805" cy="2504005"/>
+                      <a:ext cx="3665641" cy="2151712"/>
                     </a:xfrm>
                     <a:prstGeom prst="rect">
                       <a:avLst/>
@@ -244,9 +244,168 @@
         </w:drawing>
       </w:r>
     </w:p>
-    <w:p/>
-    <w:p/>
-    <w:p/>
+    <w:p>
+      <w:pPr>
+        <w:jc w:val="both"/>
+      </w:pPr>
+      <w:r>
+        <w:t xml:space="preserve">This example shows a problem with public attributes. The Person class allows direct access to age, so after creating p = </w:t>
+      </w:r>
+      <w:proofErr w:type="gramStart"/>
+      <w:r>
+        <w:t>Person(</w:t>
+      </w:r>
+      <w:proofErr w:type="gramEnd"/>
+      <w:r>
+        <w:t xml:space="preserve">"Alice", 25), you can freely change </w:t>
+      </w:r>
+      <w:proofErr w:type="spellStart"/>
+      <w:r>
+        <w:t>p.age</w:t>
+      </w:r>
+      <w:proofErr w:type="spellEnd"/>
+      <w:r>
+        <w:t xml:space="preserve"> to -5. Python does not stop this, even though a negative age doesn’t make sense. This is why properties (getters and setters) are useful—they let you add validation and protect data while still keeping the code easy to use.</w:t>
+      </w:r>
+    </w:p>
+    <w:p>
+      <w:r>
+        <w:br w:type="page"/>
+      </w:r>
+    </w:p>
+    <w:p>
+      <w:r>
+        <w:lastRenderedPageBreak/>
+        <w:t xml:space="preserve">Example: </w:t>
+      </w:r>
+    </w:p>
+    <w:p>
+      <w:pPr>
+        <w:jc w:val="center"/>
+      </w:pPr>
+      <w:r>
+        <w:drawing>
+          <wp:inline distT="0" distB="0" distL="0" distR="0" wp14:anchorId="25286FBB" wp14:editId="08180AF6">
+            <wp:extent cx="3651250" cy="2310651"/>
+            <wp:effectExtent l="0" t="0" r="6350" b="0"/>
+            <wp:docPr id="1936178005" name="Picture 1"/>
+            <wp:cNvGraphicFramePr>
+              <a:graphicFrameLocks xmlns:a="http://schemas.openxmlformats.org/drawingml/2006/main" noChangeAspect="1"/>
+            </wp:cNvGraphicFramePr>
+            <a:graphic xmlns:a="http://schemas.openxmlformats.org/drawingml/2006/main">
+              <a:graphicData uri="http://schemas.openxmlformats.org/drawingml/2006/picture">
+                <pic:pic xmlns:pic="http://schemas.openxmlformats.org/drawingml/2006/picture">
+                  <pic:nvPicPr>
+                    <pic:cNvPr id="1936178005" name=""/>
+                    <pic:cNvPicPr/>
+                  </pic:nvPicPr>
+                  <pic:blipFill>
+                    <a:blip r:embed="rId7"/>
+                    <a:stretch>
+                      <a:fillRect/>
+                    </a:stretch>
+                  </pic:blipFill>
+                  <pic:spPr>
+                    <a:xfrm>
+                      <a:off x="0" y="0"/>
+                      <a:ext cx="3657277" cy="2314465"/>
+                    </a:xfrm>
+                    <a:prstGeom prst="rect">
+                      <a:avLst/>
+                    </a:prstGeom>
+                  </pic:spPr>
+                </pic:pic>
+              </a:graphicData>
+            </a:graphic>
+          </wp:inline>
+        </w:drawing>
+      </w:r>
+    </w:p>
+    <w:p>
+      <w:pPr>
+        <w:jc w:val="both"/>
+      </w:pPr>
+      <w:r>
+        <w:t xml:space="preserve">This code shows how properties work in Python to control access to class attributes. The Person class stores the age in a “private” variable _age. The @property decorator makes the </w:t>
+      </w:r>
+      <w:proofErr w:type="gramStart"/>
+      <w:r>
+        <w:t>age(</w:t>
+      </w:r>
+      <w:proofErr w:type="gramEnd"/>
+      <w:r>
+        <w:t xml:space="preserve">) method act like a normal attribute, so </w:t>
+      </w:r>
+      <w:proofErr w:type="spellStart"/>
+      <w:r>
+        <w:t>p.age</w:t>
+      </w:r>
+      <w:proofErr w:type="spellEnd"/>
+      <w:r>
+        <w:t xml:space="preserve"> calls the getter and returns the value. The @</w:t>
+      </w:r>
+      <w:proofErr w:type="gramStart"/>
+      <w:r>
+        <w:t>age.setter</w:t>
+      </w:r>
+      <w:proofErr w:type="gramEnd"/>
+      <w:r>
+        <w:t xml:space="preserve"> decorator lets you update the value using </w:t>
+      </w:r>
+      <w:proofErr w:type="spellStart"/>
+      <w:r>
+        <w:t>p.age</w:t>
+      </w:r>
+      <w:proofErr w:type="spellEnd"/>
+      <w:r>
+        <w:t xml:space="preserve"> = 25, which calls the setter method. This way, you can safely get and set values while still using simple attribute-style access.</w:t>
+      </w:r>
+    </w:p>
+    <w:p>
+      <w:r>
+        <w:t xml:space="preserve">Summary: </w:t>
+      </w:r>
+    </w:p>
+    <w:p>
+      <w:pPr>
+        <w:jc w:val="both"/>
+        <w:rPr>
+          <w:b/>
+          <w:bCs/>
+        </w:rPr>
+      </w:pPr>
+      <w:r>
+        <w:rPr>
+          <w:b/>
+          <w:bCs/>
+        </w:rPr>
+        <w:t xml:space="preserve">A getter returns a </w:t>
+      </w:r>
+      <w:proofErr w:type="gramStart"/>
+      <w:r>
+        <w:rPr>
+          <w:b/>
+          <w:bCs/>
+        </w:rPr>
+        <w:t>value,</w:t>
+      </w:r>
+      <w:proofErr w:type="gramEnd"/>
+      <w:r>
+        <w:rPr>
+          <w:b/>
+          <w:bCs/>
+        </w:rPr>
+        <w:t xml:space="preserve"> a setter changes a value — and @property lets you use them like normal variables.</w:t>
+      </w:r>
+    </w:p>
+    <w:p>
+      <w:pPr>
+        <w:jc w:val="center"/>
+      </w:pPr>
+      <w:r>
+        <w:t>--The End--</w:t>
+      </w:r>
+    </w:p>
     <w:sectPr>
       <w:pgSz w:w="11906" w:h="16838"/>
       <w:pgMar w:top="1440" w:right="1440" w:bottom="1440" w:left="1440" w:header="708" w:footer="708" w:gutter="0"/>

</xml_diff>